<commit_message>
Updated document with link and screenshot
</commit_message>
<xml_diff>
--- a/module-1/Villarreal_Assignment1_2.docx
+++ b/module-1/Villarreal_Assignment1_2.docx
@@ -32,7 +32,6 @@
           <w15:appearance w15:val="hidden"/>
           <w:text w:multiLine="1"/>
         </w:sdtPr>
-        <w:sdtEndPr/>
         <w:sdtContent>
           <w:r>
             <w:rPr>
@@ -242,7 +241,6 @@
           <w15:appearance w15:val="hidden"/>
           <w:text w:multiLine="1"/>
         </w:sdtPr>
-        <w:sdtEndPr/>
         <w:sdtContent>
           <w:r>
             <w:rPr>
@@ -285,17 +283,13 @@
     <w:p>
       <w:pPr>
         <w:ind w:firstLine="720"/>
-        <w:rPr>
-          <w:rFonts w:ascii="Times New Roman" w:hAnsi="Times New Roman" w:cs="Times New Roman"/>
-        </w:rPr>
       </w:pPr>
       <w:hyperlink r:id="rId7" w:history="1">
         <w:r>
           <w:rPr>
             <w:rStyle w:val="Hyperlink"/>
-            <w:rFonts w:ascii="Times New Roman" w:hAnsi="Times New Roman" w:cs="Times New Roman"/>
           </w:rPr>
-          <w:t>https://github.com/tophervill/csd-340</w:t>
+          <w:t>https://github.com/tophervill/csd-402</w:t>
         </w:r>
       </w:hyperlink>
     </w:p>
@@ -337,10 +331,10 @@
           <w:noProof/>
         </w:rPr>
         <w:drawing>
-          <wp:inline distT="0" distB="0" distL="0" distR="0" wp14:anchorId="2B86AF64" wp14:editId="0BDBFCED">
-            <wp:extent cx="5943600" cy="3126105"/>
+          <wp:inline distT="0" distB="0" distL="0" distR="0" wp14:anchorId="7A0DC687" wp14:editId="1D750A4F">
+            <wp:extent cx="5943600" cy="3227705"/>
             <wp:effectExtent l="0" t="0" r="0" b="0"/>
-            <wp:docPr id="256356258" name="Picture 1"/>
+            <wp:docPr id="456653103" name="Picture 1"/>
             <wp:cNvGraphicFramePr>
               <a:graphicFrameLocks xmlns:a="http://schemas.openxmlformats.org/drawingml/2006/main" noChangeAspect="1"/>
             </wp:cNvGraphicFramePr>
@@ -348,7 +342,7 @@
               <a:graphicData uri="http://schemas.openxmlformats.org/drawingml/2006/picture">
                 <pic:pic xmlns:pic="http://schemas.openxmlformats.org/drawingml/2006/picture">
                   <pic:nvPicPr>
-                    <pic:cNvPr id="256356258" name=""/>
+                    <pic:cNvPr id="456653103" name=""/>
                     <pic:cNvPicPr/>
                   </pic:nvPicPr>
                   <pic:blipFill>
@@ -360,7 +354,7 @@
                   <pic:spPr>
                     <a:xfrm>
                       <a:off x="0" y="0"/>
-                      <a:ext cx="5943600" cy="3126105"/>
+                      <a:ext cx="5943600" cy="3227705"/>
                     </a:xfrm>
                     <a:prstGeom prst="rect">
                       <a:avLst/>
@@ -433,10 +427,10 @@
           <w:noProof/>
         </w:rPr>
         <w:drawing>
-          <wp:inline distT="0" distB="0" distL="0" distR="0" wp14:anchorId="4AD468C9" wp14:editId="32B16BF0">
-            <wp:extent cx="5943600" cy="2351405"/>
+          <wp:inline distT="0" distB="0" distL="0" distR="0" wp14:anchorId="0D5F14BF" wp14:editId="01C9CAD1">
+            <wp:extent cx="5943600" cy="2289810"/>
             <wp:effectExtent l="0" t="0" r="0" b="0"/>
-            <wp:docPr id="227530202" name="Picture 1"/>
+            <wp:docPr id="1886755078" name="Picture 1"/>
             <wp:cNvGraphicFramePr>
               <a:graphicFrameLocks xmlns:a="http://schemas.openxmlformats.org/drawingml/2006/main" noChangeAspect="1"/>
             </wp:cNvGraphicFramePr>
@@ -444,7 +438,7 @@
               <a:graphicData uri="http://schemas.openxmlformats.org/drawingml/2006/picture">
                 <pic:pic xmlns:pic="http://schemas.openxmlformats.org/drawingml/2006/picture">
                   <pic:nvPicPr>
-                    <pic:cNvPr id="227530202" name=""/>
+                    <pic:cNvPr id="1886755078" name=""/>
                     <pic:cNvPicPr/>
                   </pic:nvPicPr>
                   <pic:blipFill>
@@ -456,7 +450,7 @@
                   <pic:spPr>
                     <a:xfrm>
                       <a:off x="0" y="0"/>
-                      <a:ext cx="5943600" cy="2351405"/>
+                      <a:ext cx="5943600" cy="2289810"/>
                     </a:xfrm>
                     <a:prstGeom prst="rect">
                       <a:avLst/>
@@ -1883,8 +1877,8 @@
     <w:rsidRoot w:val="00422830"/>
     <w:rsid w:val="00064121"/>
     <w:rsid w:val="000F770C"/>
-    <w:rsid w:val="00376949"/>
     <w:rsid w:val="00422830"/>
+    <w:rsid w:val="004F039F"/>
     <w:rsid w:val="009D07CD"/>
     <w:rsid w:val="00A6466B"/>
     <w:rsid w:val="00C96652"/>

</xml_diff>

<commit_message>
Updated screenshot and title name
</commit_message>
<xml_diff>
--- a/module-1/Villarreal_Assignment1_2.docx
+++ b/module-1/Villarreal_Assignment1_2.docx
@@ -307,7 +307,7 @@
           <w:b/>
           <w:bCs/>
         </w:rPr>
-        <w:t xml:space="preserve">Screenshot of GitHub </w:t>
+        <w:t xml:space="preserve">Screenshot of </w:t>
       </w:r>
       <w:r>
         <w:rPr>
@@ -315,7 +315,15 @@
           <w:b/>
           <w:bCs/>
         </w:rPr>
-        <w:t>Repo Landing Page:</w:t>
+        <w:t>Module 1 in CSD402 GitHub</w:t>
+      </w:r>
+      <w:r>
+        <w:rPr>
+          <w:rFonts w:ascii="Times New Roman" w:hAnsi="Times New Roman" w:cs="Times New Roman"/>
+          <w:b/>
+          <w:bCs/>
+        </w:rPr>
+        <w:t>:</w:t>
       </w:r>
     </w:p>
     <w:p>
@@ -331,10 +339,10 @@
           <w:noProof/>
         </w:rPr>
         <w:drawing>
-          <wp:inline distT="0" distB="0" distL="0" distR="0" wp14:anchorId="7A0DC687" wp14:editId="1D750A4F">
-            <wp:extent cx="5943600" cy="3227705"/>
-            <wp:effectExtent l="0" t="0" r="0" b="0"/>
-            <wp:docPr id="456653103" name="Picture 1"/>
+          <wp:inline distT="0" distB="0" distL="0" distR="0" wp14:anchorId="5B1DBCB0" wp14:editId="192D01FE">
+            <wp:extent cx="5943600" cy="2716530"/>
+            <wp:effectExtent l="0" t="0" r="0" b="7620"/>
+            <wp:docPr id="611051796" name="Picture 1"/>
             <wp:cNvGraphicFramePr>
               <a:graphicFrameLocks xmlns:a="http://schemas.openxmlformats.org/drawingml/2006/main" noChangeAspect="1"/>
             </wp:cNvGraphicFramePr>
@@ -342,7 +350,7 @@
               <a:graphicData uri="http://schemas.openxmlformats.org/drawingml/2006/picture">
                 <pic:pic xmlns:pic="http://schemas.openxmlformats.org/drawingml/2006/picture">
                   <pic:nvPicPr>
-                    <pic:cNvPr id="456653103" name=""/>
+                    <pic:cNvPr id="611051796" name=""/>
                     <pic:cNvPicPr/>
                   </pic:nvPicPr>
                   <pic:blipFill>
@@ -354,7 +362,7 @@
                   <pic:spPr>
                     <a:xfrm>
                       <a:off x="0" y="0"/>
-                      <a:ext cx="5943600" cy="3227705"/>
+                      <a:ext cx="5943600" cy="2716530"/>
                     </a:xfrm>
                     <a:prstGeom prst="rect">
                       <a:avLst/>
@@ -389,25 +397,7 @@
           <w:b/>
           <w:bCs/>
         </w:rPr>
-        <w:t>‘</w:t>
-      </w:r>
-      <w:proofErr w:type="spellStart"/>
-      <w:r>
-        <w:rPr>
-          <w:rFonts w:ascii="Times New Roman" w:hAnsi="Times New Roman" w:cs="Times New Roman"/>
-          <w:b/>
-          <w:bCs/>
-        </w:rPr>
-        <w:t>dir</w:t>
-      </w:r>
-      <w:proofErr w:type="spellEnd"/>
-      <w:r>
-        <w:rPr>
-          <w:rFonts w:ascii="Times New Roman" w:hAnsi="Times New Roman" w:cs="Times New Roman"/>
-          <w:b/>
-          <w:bCs/>
-        </w:rPr>
-        <w:t>’ result:</w:t>
+        <w:t>‘dir’ result:</w:t>
       </w:r>
     </w:p>
     <w:p>
@@ -1880,8 +1870,10 @@
     <w:rsid w:val="00422830"/>
     <w:rsid w:val="004F039F"/>
     <w:rsid w:val="009D07CD"/>
+    <w:rsid w:val="00A60074"/>
     <w:rsid w:val="00A6466B"/>
     <w:rsid w:val="00C96652"/>
+    <w:rsid w:val="00D759C7"/>
   </w:rsids>
   <m:mathPr>
     <m:mathFont m:val="Cambria Math"/>

</xml_diff>